<commit_message>
Updating Word document with additional content
</commit_message>
<xml_diff>
--- a/helloworld.docx
+++ b/helloworld.docx
@@ -4,7 +4,20 @@
   <w:body>
     <w:p>
       <w:r>
-        <w:t>Hello world!</w:t>
+        <w:t>Hello world again!</w:t>
+      </w:r>
+    </w:p>
+    <w:p>
+      <w:r>
+        <w:t>This is a second paragraph.</w:t>
+      </w:r>
+      <w:r>
+        <w:t xml:space="preserve"> This text is being added to the second paragraph.</w:t>
+      </w:r>
+    </w:p>
+    <w:p>
+      <w:r>
+        <w:t>This is a yet another paragraph.</w:t>
       </w:r>
     </w:p>
     <w:sectPr>

</xml_diff>